<commit_message>
fix: correct mistake in cv
</commit_message>
<xml_diff>
--- a/src/assets/text/cv.docx
+++ b/src/assets/text/cv.docx
@@ -73,14 +73,6 @@
         <w:gridCol w:w="4012"/>
       </w:tblGrid>
       <w:tr>
-        <w:tblPrEx>
-          <w:tblCellMar>
-            <w:top w:w="0" w:type="dxa"/>
-            <w:left w:w="0" w:type="dxa"/>
-            <w:bottom w:w="0" w:type="dxa"/>
-            <w:right w:w="0" w:type="dxa"/>
-          </w:tblCellMar>
-        </w:tblPrEx>
         <w:tc>
           <w:tcPr>
             <w:tcW w:w="6338" w:type="dxa"/>
@@ -234,13 +226,7 @@
               <w:rPr>
                 <w:lang w:val="en-US"/>
               </w:rPr>
-              <w:t>Last couple of years I spent on self-education and work as frontend web developer after my decision about career switch. My previous entire professional career has been associated with taking care about people problems, workflow management, teamwork and te</w:t>
-            </w:r>
-            <w:r>
-              <w:rPr>
-                <w:lang w:val="en-US"/>
-              </w:rPr>
-              <w:t>aching other people in my specialty. This experience of work was a great school for building my soft skills. All these qualities I took with me into a web developer career.</w:t>
+              <w:t>Last couple of years I spent on self-education and work as frontend web developer after my decision about career switch. My previous entire professional career has been associated with taking care about people problems, workflow management, teamwork and teaching other people in my specialty. This experience of work was a great school for building my soft skills. All these qualities I took with me into a web developer career.</w:t>
             </w:r>
           </w:p>
           <w:p>
@@ -267,19 +253,7 @@
               <w:rPr>
                 <w:lang w:val="en-US"/>
               </w:rPr>
-              <w:t xml:space="preserve"> it makes me feel my ability of creating some</w:t>
-            </w:r>
-            <w:r>
-              <w:rPr>
-                <w:lang w:val="en-US"/>
-              </w:rPr>
-              <w:t xml:space="preserve">thing new. This is a profession that holds the future and it provides great possibilities for my personal and professional growth. I'm sure that my love and ability to learn and gain new knowledge and new skills, my life experience and my soft skills will </w:t>
-            </w:r>
-            <w:r>
-              <w:rPr>
-                <w:lang w:val="en-US"/>
-              </w:rPr>
-              <w:t>lead me through the path of becoming a successful web developer.</w:t>
+              <w:t xml:space="preserve"> it makes me feel my ability of creating something new. This is a profession that holds the future and it provides great possibilities for my personal and professional growth. I'm sure that my love and ability to learn and gain new knowledge and new skills, my life experience and my soft skills will lead me through the path of becoming a successful web developer.</w:t>
             </w:r>
           </w:p>
           <w:p>
@@ -315,13 +289,7 @@
               <w:pStyle w:val="a9"/>
             </w:pPr>
             <w:r>
-              <w:t>Octo</w:t>
-            </w:r>
-            <w:r>
-              <w:t>ber</w:t>
-            </w:r>
-            <w:r>
-              <w:t xml:space="preserve"> 2021 — July 2022</w:t>
+              <w:t>October 2021 — July 2022</w:t>
             </w:r>
           </w:p>
           <w:p>
@@ -392,13 +360,7 @@
               <w:rPr>
                 <w:lang w:val="en-US"/>
               </w:rPr>
-              <w:t>Collaborated with web designers to design a</w:t>
-            </w:r>
-            <w:r>
-              <w:rPr>
-                <w:lang w:val="en-US"/>
-              </w:rPr>
-              <w:t>nd improve websites</w:t>
+              <w:t>Collaborated with web designers to design and improve websites</w:t>
             </w:r>
           </w:p>
           <w:p>
@@ -467,13 +429,7 @@
               <w:pStyle w:val="a9"/>
             </w:pPr>
             <w:r>
-              <w:t>Ju</w:t>
-            </w:r>
-            <w:r>
-              <w:t>ne</w:t>
-            </w:r>
-            <w:r>
-              <w:t xml:space="preserve"> 2021 — August 2021</w:t>
+              <w:t>June 2021 — August 2021</w:t>
             </w:r>
           </w:p>
           <w:p>
@@ -492,13 +448,7 @@
               <w:rPr>
                 <w:lang w:val="en-US"/>
               </w:rPr>
-              <w:t>Developed code (HTML, CSS, JavaScript) to convert design (b</w:t>
-            </w:r>
-            <w:r>
-              <w:rPr>
-                <w:lang w:val="en-US"/>
-              </w:rPr>
-              <w:t xml:space="preserve">uilt in </w:t>
+              <w:t xml:space="preserve">Developed code (HTML, CSS, JavaScript) to convert design (built in </w:t>
             </w:r>
             <w:proofErr w:type="spellStart"/>
             <w:r>
@@ -564,13 +514,7 @@
               <w:rPr>
                 <w:lang w:val="en-US"/>
               </w:rPr>
-              <w:t xml:space="preserve"> Developer in developing of web applications and gained skills in aligning re</w:t>
-            </w:r>
-            <w:r>
-              <w:rPr>
-                <w:lang w:val="en-US"/>
-              </w:rPr>
-              <w:t>sult with clients' requirements.</w:t>
+              <w:t xml:space="preserve"> Developer in developing of web applications and gained skills in aligning result with clients' requirements.</w:t>
             </w:r>
           </w:p>
           <w:p>
@@ -631,13 +575,7 @@
               <w:rPr>
                 <w:lang w:val="en-US"/>
               </w:rPr>
-              <w:t>November 2014 — Jun</w:t>
-            </w:r>
-            <w:r>
-              <w:rPr>
-                <w:lang w:val="en-US"/>
-              </w:rPr>
-              <w:t>e 2019</w:t>
+              <w:t>November 2014 — June 2019</w:t>
             </w:r>
           </w:p>
           <w:p>
@@ -721,13 +659,7 @@
               <w:rPr>
                 <w:lang w:val="en-US"/>
               </w:rPr>
-              <w:t>Dentist, Private dental pra</w:t>
-            </w:r>
-            <w:r>
-              <w:rPr>
-                <w:lang w:val="en-US"/>
-              </w:rPr>
-              <w:t>ctice Ltd., Donetsk, Ukraine</w:t>
+              <w:t>Dentist, Private dental practice Ltd., Donetsk, Ukraine</w:t>
             </w:r>
           </w:p>
           <w:p>
@@ -873,13 +805,7 @@
               <w:rPr>
                 <w:lang w:val="en-US"/>
               </w:rPr>
-              <w:t>Hono</w:t>
-            </w:r>
-            <w:r>
-              <w:rPr>
-                <w:lang w:val="en-US"/>
-              </w:rPr>
-              <w:t>urs</w:t>
+              <w:t>Honours</w:t>
             </w:r>
             <w:proofErr w:type="spellEnd"/>
           </w:p>
@@ -1014,13 +940,7 @@
               <w:rPr>
                 <w:lang w:val="en-US"/>
               </w:rPr>
-              <w:t>T</w:t>
-            </w:r>
-            <w:r>
-              <w:rPr>
-                <w:lang w:val="en-US"/>
-              </w:rPr>
-              <w:t>he</w:t>
+              <w:t>The</w:t>
             </w:r>
             <w:proofErr w:type="gramEnd"/>
             <w:r>
@@ -1290,8 +1210,6 @@
               </w:rPr>
               <w:t>, Donetsk</w:t>
             </w:r>
-            <w:bookmarkStart w:id="0" w:name="_GoBack"/>
-            <w:bookmarkEnd w:id="0"/>
             <w:r>
               <w:rPr>
                 <w:lang w:val="en-US"/>
@@ -1440,6 +1358,36 @@
           </w:p>
           <w:p>
             <w:pPr>
+              <w:spacing w:before="240" w:after="52"/>
+              <w:rPr>
+                <w:sz w:val="18"/>
+                <w:szCs w:val="18"/>
+                <w:lang w:val="en-US"/>
+              </w:rPr>
+            </w:pPr>
+            <w:r>
+              <w:rPr>
+                <w:color w:val="FFFFFF" w:themeColor="background1"/>
+                <w:sz w:val="18"/>
+                <w:szCs w:val="18"/>
+                <w:lang w:val="en-US"/>
+              </w:rPr>
+              <w:t>s</w:t>
+            </w:r>
+            <w:bookmarkStart w:id="0" w:name="_GoBack"/>
+            <w:bookmarkEnd w:id="0"/>
+            <w:r>
+              <w:rPr>
+                <w:color w:val="FFFFFF" w:themeColor="background1"/>
+                <w:sz w:val="18"/>
+                <w:szCs w:val="18"/>
+                <w:lang w:val="en-US"/>
+              </w:rPr>
+              <w:t>tyled-components</w:t>
+            </w:r>
+          </w:p>
+          <w:p>
+            <w:pPr>
               <w:pStyle w:val="SkillSpacing"/>
               <w:rPr>
                 <w:lang w:val="en-US"/>
@@ -1449,72 +1397,104 @@
           <w:p>
             <w:pPr>
               <w:pStyle w:val="SkillTitle"/>
-            </w:pPr>
-            <w:proofErr w:type="spellStart"/>
-            <w:r>
+              <w:rPr>
+                <w:lang w:val="en-US"/>
+              </w:rPr>
+            </w:pPr>
+            <w:r>
+              <w:rPr>
+                <w:lang w:val="en-US"/>
+              </w:rPr>
               <w:t>JavaScript</w:t>
             </w:r>
-            <w:proofErr w:type="spellEnd"/>
           </w:p>
           <w:p>
             <w:pPr>
               <w:pStyle w:val="SkillSpacing"/>
+              <w:rPr>
+                <w:lang w:val="en-US"/>
+              </w:rPr>
             </w:pPr>
           </w:p>
           <w:p>
             <w:pPr>
               <w:pStyle w:val="SkillTitle"/>
-            </w:pPr>
-            <w:proofErr w:type="spellStart"/>
-            <w:r>
+              <w:rPr>
+                <w:lang w:val="en-US"/>
+              </w:rPr>
+            </w:pPr>
+            <w:r>
+              <w:rPr>
+                <w:lang w:val="en-US"/>
+              </w:rPr>
               <w:t>TypeScript</w:t>
             </w:r>
-            <w:proofErr w:type="spellEnd"/>
           </w:p>
           <w:p>
             <w:pPr>
               <w:pStyle w:val="SkillSpacing"/>
+              <w:rPr>
+                <w:lang w:val="en-US"/>
+              </w:rPr>
             </w:pPr>
           </w:p>
           <w:p>
             <w:pPr>
               <w:pStyle w:val="SkillTitle"/>
-            </w:pPr>
-            <w:proofErr w:type="spellStart"/>
-            <w:r>
+              <w:rPr>
+                <w:lang w:val="en-US"/>
+              </w:rPr>
+            </w:pPr>
+            <w:r>
+              <w:rPr>
+                <w:lang w:val="en-US"/>
+              </w:rPr>
               <w:t>React</w:t>
             </w:r>
-            <w:proofErr w:type="spellEnd"/>
           </w:p>
           <w:p>
             <w:pPr>
               <w:pStyle w:val="SkillSpacing"/>
+              <w:rPr>
+                <w:lang w:val="en-US"/>
+              </w:rPr>
             </w:pPr>
           </w:p>
           <w:p>
             <w:pPr>
               <w:pStyle w:val="SkillTitle"/>
-            </w:pPr>
-            <w:proofErr w:type="spellStart"/>
-            <w:r>
+              <w:rPr>
+                <w:lang w:val="en-US"/>
+              </w:rPr>
+            </w:pPr>
+            <w:r>
+              <w:rPr>
+                <w:lang w:val="en-US"/>
+              </w:rPr>
               <w:t>Git</w:t>
             </w:r>
-            <w:proofErr w:type="spellEnd"/>
           </w:p>
           <w:p>
             <w:pPr>
               <w:pStyle w:val="SkillSpacing"/>
+              <w:rPr>
+                <w:lang w:val="en-US"/>
+              </w:rPr>
             </w:pPr>
           </w:p>
           <w:p>
             <w:pPr>
               <w:pStyle w:val="3"/>
-            </w:pPr>
-            <w:proofErr w:type="spellStart"/>
-            <w:r>
+              <w:rPr>
+                <w:lang w:val="en-US"/>
+              </w:rPr>
+            </w:pPr>
+            <w:r>
+              <w:rPr>
+                <w:lang w:val="en-US"/>
+              </w:rPr>
               <w:t>Languages</w:t>
             </w:r>
-            <w:proofErr w:type="spellEnd"/>
           </w:p>
           <w:tbl>
             <w:tblPr>
@@ -1538,12 +1518,16 @@
                 <w:p>
                   <w:pPr>
                     <w:pStyle w:val="SkillTitle"/>
+                    <w:rPr>
+                      <w:lang w:val="en-US"/>
+                    </w:rPr>
                   </w:pPr>
-                  <w:proofErr w:type="spellStart"/>
                   <w:r>
+                    <w:rPr>
+                      <w:lang w:val="en-US"/>
+                    </w:rPr>
                     <w:t>Ukrainian</w:t>
                   </w:r>
-                  <w:proofErr w:type="spellEnd"/>
                 </w:p>
               </w:tc>
             </w:tr>
@@ -1556,8 +1540,14 @@
                 <w:p>
                   <w:pPr>
                     <w:pStyle w:val="SkillBar"/>
+                    <w:rPr>
+                      <w:lang w:val="en-US"/>
+                    </w:rPr>
                   </w:pPr>
                   <w:r>
+                    <w:rPr>
+                      <w:lang w:val="en-US"/>
+                    </w:rPr>
                     <w:t xml:space="preserve"> </w:t>
                   </w:r>
                 </w:p>
@@ -1570,8 +1560,14 @@
                 <w:p>
                   <w:pPr>
                     <w:pStyle w:val="SkillBar"/>
+                    <w:rPr>
+                      <w:lang w:val="en-US"/>
+                    </w:rPr>
                   </w:pPr>
                   <w:r>
+                    <w:rPr>
+                      <w:lang w:val="en-US"/>
+                    </w:rPr>
                     <w:t xml:space="preserve"> </w:t>
                   </w:r>
                 </w:p>
@@ -1581,6 +1577,9 @@
           <w:p>
             <w:pPr>
               <w:pStyle w:val="SkillSpacing"/>
+              <w:rPr>
+                <w:lang w:val="en-US"/>
+              </w:rPr>
             </w:pPr>
           </w:p>
           <w:tbl>
@@ -1605,12 +1604,16 @@
                 <w:p>
                   <w:pPr>
                     <w:pStyle w:val="SkillTitle"/>
+                    <w:rPr>
+                      <w:lang w:val="en-US"/>
+                    </w:rPr>
                   </w:pPr>
-                  <w:proofErr w:type="spellStart"/>
                   <w:r>
+                    <w:rPr>
+                      <w:lang w:val="en-US"/>
+                    </w:rPr>
                     <w:t>Russian</w:t>
                   </w:r>
-                  <w:proofErr w:type="spellEnd"/>
                 </w:p>
               </w:tc>
             </w:tr>
@@ -1623,8 +1626,14 @@
                 <w:p>
                   <w:pPr>
                     <w:pStyle w:val="SkillBar"/>
+                    <w:rPr>
+                      <w:lang w:val="en-US"/>
+                    </w:rPr>
                   </w:pPr>
                   <w:r>
+                    <w:rPr>
+                      <w:lang w:val="en-US"/>
+                    </w:rPr>
                     <w:t xml:space="preserve"> </w:t>
                   </w:r>
                 </w:p>
@@ -1637,8 +1646,14 @@
                 <w:p>
                   <w:pPr>
                     <w:pStyle w:val="SkillBar"/>
+                    <w:rPr>
+                      <w:lang w:val="en-US"/>
+                    </w:rPr>
                   </w:pPr>
                   <w:r>
+                    <w:rPr>
+                      <w:lang w:val="en-US"/>
+                    </w:rPr>
                     <w:t xml:space="preserve"> </w:t>
                   </w:r>
                 </w:p>
@@ -1648,6 +1663,9 @@
           <w:p>
             <w:pPr>
               <w:pStyle w:val="SkillSpacing"/>
+              <w:rPr>
+                <w:lang w:val="en-US"/>
+              </w:rPr>
             </w:pPr>
           </w:p>
           <w:tbl>
@@ -1672,12 +1690,16 @@
                 <w:p>
                   <w:pPr>
                     <w:pStyle w:val="SkillTitle"/>
+                    <w:rPr>
+                      <w:lang w:val="en-US"/>
+                    </w:rPr>
                   </w:pPr>
-                  <w:proofErr w:type="spellStart"/>
                   <w:r>
+                    <w:rPr>
+                      <w:lang w:val="en-US"/>
+                    </w:rPr>
                     <w:t>English</w:t>
                   </w:r>
-                  <w:proofErr w:type="spellEnd"/>
                 </w:p>
               </w:tc>
             </w:tr>
@@ -1690,8 +1712,14 @@
                 <w:p>
                   <w:pPr>
                     <w:pStyle w:val="SkillBar"/>
+                    <w:rPr>
+                      <w:lang w:val="en-US"/>
+                    </w:rPr>
                   </w:pPr>
                   <w:r>
+                    <w:rPr>
+                      <w:lang w:val="en-US"/>
+                    </w:rPr>
                     <w:t xml:space="preserve"> </w:t>
                   </w:r>
                 </w:p>
@@ -1704,8 +1732,14 @@
                 <w:p>
                   <w:pPr>
                     <w:pStyle w:val="SkillBar"/>
+                    <w:rPr>
+                      <w:lang w:val="en-US"/>
+                    </w:rPr>
                   </w:pPr>
                   <w:r>
+                    <w:rPr>
+                      <w:lang w:val="en-US"/>
+                    </w:rPr>
                     <w:t xml:space="preserve"> </w:t>
                   </w:r>
                 </w:p>
@@ -1715,6 +1749,9 @@
           <w:p>
             <w:pPr>
               <w:pStyle w:val="SkillSpacing"/>
+              <w:rPr>
+                <w:lang w:val="en-US"/>
+              </w:rPr>
             </w:pPr>
           </w:p>
           <w:tbl>
@@ -1739,12 +1776,16 @@
                 <w:p>
                   <w:pPr>
                     <w:pStyle w:val="SkillTitle"/>
+                    <w:rPr>
+                      <w:lang w:val="en-US"/>
+                    </w:rPr>
                   </w:pPr>
-                  <w:proofErr w:type="spellStart"/>
                   <w:r>
+                    <w:rPr>
+                      <w:lang w:val="en-US"/>
+                    </w:rPr>
                     <w:t>German</w:t>
                   </w:r>
-                  <w:proofErr w:type="spellEnd"/>
                 </w:p>
               </w:tc>
             </w:tr>
@@ -1757,8 +1798,14 @@
                 <w:p>
                   <w:pPr>
                     <w:pStyle w:val="SkillBar"/>
+                    <w:rPr>
+                      <w:lang w:val="en-US"/>
+                    </w:rPr>
                   </w:pPr>
                   <w:r>
+                    <w:rPr>
+                      <w:lang w:val="en-US"/>
+                    </w:rPr>
                     <w:t xml:space="preserve"> </w:t>
                   </w:r>
                 </w:p>
@@ -1771,8 +1818,14 @@
                 <w:p>
                   <w:pPr>
                     <w:pStyle w:val="SkillBar"/>
+                    <w:rPr>
+                      <w:lang w:val="en-US"/>
+                    </w:rPr>
                   </w:pPr>
                   <w:r>
+                    <w:rPr>
+                      <w:lang w:val="en-US"/>
+                    </w:rPr>
                     <w:t xml:space="preserve"> </w:t>
                   </w:r>
                 </w:p>
@@ -1782,12 +1835,21 @@
           <w:p>
             <w:pPr>
               <w:pStyle w:val="SkillSpacing"/>
+              <w:rPr>
+                <w:lang w:val="en-US"/>
+              </w:rPr>
             </w:pPr>
           </w:p>
         </w:tc>
       </w:tr>
     </w:tbl>
-    <w:p/>
+    <w:p>
+      <w:pPr>
+        <w:rPr>
+          <w:lang w:val="en-US"/>
+        </w:rPr>
+      </w:pPr>
+    </w:p>
     <w:sectPr>
       <w:headerReference w:type="default" r:id="rId13"/>
       <w:footerReference w:type="default" r:id="rId14"/>

</xml_diff>